<commit_message>
Pembuatan halaman judul laporan KP
</commit_message>
<xml_diff>
--- a/Laporan_KP_1_672017218.docx
+++ b/Laporan_KP_1_672017218.docx
@@ -4,6 +4,7 @@
   <w:body>
     <w:p>
       <w:pPr>
+        <w:spacing w:line="360" w:lineRule="auto"/>
         <w:jc w:val="center"/>
         <w:rPr>
           <w:rFonts w:ascii="Times New Roman" w:hAnsi="Times New Roman" w:cs="Times New Roman"/>
@@ -55,52 +56,70 @@
           <w:sz w:val="32"/>
           <w:szCs w:val="32"/>
         </w:rPr>
-        <w:t xml:space="preserve"> Development Program Human Capital di </w:t>
-      </w:r>
-      <w:proofErr w:type="spellStart"/>
-      <w:r>
-        <w:rPr>
-          <w:rFonts w:ascii="Times New Roman" w:hAnsi="Times New Roman" w:cs="Times New Roman"/>
-          <w:b/>
-          <w:bCs/>
-          <w:sz w:val="32"/>
-          <w:szCs w:val="32"/>
-        </w:rPr>
-        <w:t>Perusahan</w:t>
-      </w:r>
-      <w:proofErr w:type="spellEnd"/>
-      <w:r>
-        <w:rPr>
-          <w:rFonts w:ascii="Times New Roman" w:hAnsi="Times New Roman" w:cs="Times New Roman"/>
-          <w:b/>
-          <w:bCs/>
-          <w:sz w:val="32"/>
-          <w:szCs w:val="32"/>
-        </w:rPr>
-        <w:t xml:space="preserve"> PT. </w:t>
-      </w:r>
-      <w:proofErr w:type="spellStart"/>
-      <w:r>
-        <w:rPr>
-          <w:rFonts w:ascii="Times New Roman" w:hAnsi="Times New Roman" w:cs="Times New Roman"/>
-          <w:b/>
-          <w:bCs/>
-          <w:sz w:val="32"/>
-          <w:szCs w:val="32"/>
-        </w:rPr>
-        <w:t>Sumber</w:t>
-      </w:r>
-      <w:proofErr w:type="spellEnd"/>
-      <w:r>
-        <w:rPr>
-          <w:rFonts w:ascii="Times New Roman" w:hAnsi="Times New Roman" w:cs="Times New Roman"/>
-          <w:b/>
-          <w:bCs/>
-          <w:sz w:val="32"/>
-          <w:szCs w:val="32"/>
-        </w:rPr>
         <w:t xml:space="preserve"> </w:t>
       </w:r>
+      <w:r>
+        <w:rPr>
+          <w:rFonts w:ascii="Times New Roman" w:hAnsi="Times New Roman" w:cs="Times New Roman"/>
+          <w:b/>
+          <w:bCs/>
+          <w:sz w:val="32"/>
+          <w:szCs w:val="32"/>
+        </w:rPr>
+        <w:t>Human Capital</w:t>
+      </w:r>
+      <w:r>
+        <w:rPr>
+          <w:rFonts w:ascii="Times New Roman" w:hAnsi="Times New Roman" w:cs="Times New Roman"/>
+          <w:b/>
+          <w:bCs/>
+          <w:sz w:val="32"/>
+          <w:szCs w:val="32"/>
+        </w:rPr>
+        <w:t xml:space="preserve"> </w:t>
+      </w:r>
+      <w:r>
+        <w:rPr>
+          <w:rFonts w:ascii="Times New Roman" w:hAnsi="Times New Roman" w:cs="Times New Roman"/>
+          <w:b/>
+          <w:bCs/>
+          <w:sz w:val="32"/>
+          <w:szCs w:val="32"/>
+        </w:rPr>
+        <w:t xml:space="preserve">Development Program </w:t>
+      </w:r>
+      <w:r>
+        <w:rPr>
+          <w:rFonts w:ascii="Times New Roman" w:hAnsi="Times New Roman" w:cs="Times New Roman"/>
+          <w:b/>
+          <w:bCs/>
+          <w:sz w:val="32"/>
+          <w:szCs w:val="32"/>
+        </w:rPr>
+        <w:t>di PT. S</w:t>
+      </w:r>
+      <w:proofErr w:type="spellStart"/>
+      <w:r>
+        <w:rPr>
+          <w:rFonts w:ascii="Times New Roman" w:hAnsi="Times New Roman" w:cs="Times New Roman"/>
+          <w:b/>
+          <w:bCs/>
+          <w:sz w:val="32"/>
+          <w:szCs w:val="32"/>
+        </w:rPr>
+        <w:t>umber</w:t>
+      </w:r>
+      <w:proofErr w:type="spellEnd"/>
+      <w:r>
+        <w:rPr>
+          <w:rFonts w:ascii="Times New Roman" w:hAnsi="Times New Roman" w:cs="Times New Roman"/>
+          <w:b/>
+          <w:bCs/>
+          <w:sz w:val="32"/>
+          <w:szCs w:val="32"/>
+        </w:rPr>
+        <w:t xml:space="preserve"> </w:t>
+      </w:r>
       <w:proofErr w:type="spellStart"/>
       <w:r>
         <w:rPr>
@@ -165,101 +184,117 @@
           <w:sz w:val="32"/>
           <w:szCs w:val="32"/>
         </w:rPr>
-        <w:t xml:space="preserve"> </w:t>
-      </w:r>
-      <w:proofErr w:type="spellStart"/>
-      <w:r>
-        <w:rPr>
-          <w:rFonts w:ascii="Times New Roman" w:hAnsi="Times New Roman" w:cs="Times New Roman"/>
-          <w:b/>
-          <w:bCs/>
-          <w:sz w:val="32"/>
-          <w:szCs w:val="32"/>
-        </w:rPr>
-        <w:t>dengan</w:t>
-      </w:r>
-      <w:proofErr w:type="spellEnd"/>
-      <w:r>
-        <w:rPr>
-          <w:rFonts w:ascii="Times New Roman" w:hAnsi="Times New Roman" w:cs="Times New Roman"/>
-          <w:b/>
-          <w:bCs/>
-          <w:sz w:val="32"/>
-          <w:szCs w:val="32"/>
-        </w:rPr>
-        <w:t xml:space="preserve"> Framework Python Flask dan </w:t>
-      </w:r>
-      <w:proofErr w:type="spellStart"/>
-      <w:r>
-        <w:rPr>
-          <w:rFonts w:ascii="Times New Roman" w:hAnsi="Times New Roman" w:cs="Times New Roman"/>
-          <w:b/>
-          <w:bCs/>
-          <w:sz w:val="32"/>
-          <w:szCs w:val="32"/>
-        </w:rPr>
-        <w:t>Antarmuka</w:t>
-      </w:r>
-      <w:proofErr w:type="spellEnd"/>
-      <w:r>
-        <w:rPr>
-          <w:rFonts w:ascii="Times New Roman" w:hAnsi="Times New Roman" w:cs="Times New Roman"/>
-          <w:b/>
-          <w:bCs/>
-          <w:sz w:val="32"/>
-          <w:szCs w:val="32"/>
-        </w:rPr>
-        <w:t xml:space="preserve"> </w:t>
-      </w:r>
-      <w:proofErr w:type="spellStart"/>
-      <w:r>
-        <w:rPr>
-          <w:rFonts w:ascii="Times New Roman" w:hAnsi="Times New Roman" w:cs="Times New Roman"/>
-          <w:b/>
-          <w:bCs/>
-          <w:sz w:val="32"/>
-          <w:szCs w:val="32"/>
-        </w:rPr>
-        <w:t>Webix</w:t>
-      </w:r>
-      <w:proofErr w:type="spellEnd"/>
-      <w:r>
-        <w:rPr>
-          <w:rFonts w:ascii="Times New Roman" w:hAnsi="Times New Roman" w:cs="Times New Roman"/>
-          <w:b/>
-          <w:bCs/>
-          <w:sz w:val="32"/>
-          <w:szCs w:val="32"/>
-        </w:rPr>
-        <w:t xml:space="preserve"> </w:t>
-      </w:r>
-      <w:proofErr w:type="spellStart"/>
-      <w:r>
-        <w:rPr>
-          <w:rFonts w:ascii="Times New Roman" w:hAnsi="Times New Roman" w:cs="Times New Roman"/>
-          <w:b/>
-          <w:bCs/>
-          <w:sz w:val="32"/>
-          <w:szCs w:val="32"/>
-        </w:rPr>
-        <w:t>Javascript</w:t>
-      </w:r>
-      <w:proofErr w:type="spellEnd"/>
+        <w:t>.</w:t>
+      </w:r>
     </w:p>
     <w:p>
       <w:pPr>
+        <w:spacing w:line="360" w:lineRule="auto"/>
         <w:jc w:val="center"/>
         <w:rPr>
           <w:rFonts w:ascii="Times New Roman" w:hAnsi="Times New Roman" w:cs="Times New Roman"/>
           <w:b/>
           <w:bCs/>
-          <w:sz w:val="32"/>
-          <w:szCs w:val="32"/>
-        </w:rPr>
-      </w:pPr>
+          <w:sz w:val="28"/>
+          <w:szCs w:val="28"/>
+        </w:rPr>
+      </w:pPr>
+      <w:proofErr w:type="spellStart"/>
+      <w:r>
+        <w:rPr>
+          <w:rFonts w:ascii="Times New Roman" w:hAnsi="Times New Roman" w:cs="Times New Roman"/>
+          <w:b/>
+          <w:bCs/>
+          <w:sz w:val="28"/>
+          <w:szCs w:val="28"/>
+        </w:rPr>
+        <w:t>Laporan</w:t>
+      </w:r>
+      <w:proofErr w:type="spellEnd"/>
+      <w:r>
+        <w:rPr>
+          <w:rFonts w:ascii="Times New Roman" w:hAnsi="Times New Roman" w:cs="Times New Roman"/>
+          <w:b/>
+          <w:bCs/>
+          <w:sz w:val="28"/>
+          <w:szCs w:val="28"/>
+        </w:rPr>
+        <w:t xml:space="preserve"> </w:t>
+      </w:r>
+      <w:proofErr w:type="spellStart"/>
+      <w:r>
+        <w:rPr>
+          <w:rFonts w:ascii="Times New Roman" w:hAnsi="Times New Roman" w:cs="Times New Roman"/>
+          <w:b/>
+          <w:bCs/>
+          <w:sz w:val="28"/>
+          <w:szCs w:val="28"/>
+        </w:rPr>
+        <w:t>Kerja</w:t>
+      </w:r>
+      <w:proofErr w:type="spellEnd"/>
+      <w:r>
+        <w:rPr>
+          <w:rFonts w:ascii="Times New Roman" w:hAnsi="Times New Roman" w:cs="Times New Roman"/>
+          <w:b/>
+          <w:bCs/>
+          <w:sz w:val="28"/>
+          <w:szCs w:val="28"/>
+        </w:rPr>
+        <w:t xml:space="preserve"> </w:t>
+      </w:r>
+      <w:proofErr w:type="spellStart"/>
+      <w:r>
+        <w:rPr>
+          <w:rFonts w:ascii="Times New Roman" w:hAnsi="Times New Roman" w:cs="Times New Roman"/>
+          <w:b/>
+          <w:bCs/>
+          <w:sz w:val="28"/>
+          <w:szCs w:val="28"/>
+        </w:rPr>
+        <w:t>Praktek</w:t>
+      </w:r>
+      <w:proofErr w:type="spellEnd"/>
+      <w:r>
+        <w:rPr>
+          <w:rFonts w:ascii="Times New Roman" w:hAnsi="Times New Roman" w:cs="Times New Roman"/>
+          <w:b/>
+          <w:bCs/>
+          <w:sz w:val="28"/>
+          <w:szCs w:val="28"/>
+        </w:rPr>
+        <w:t xml:space="preserve"> I</w:t>
+      </w:r>
     </w:p>
     <w:p>
       <w:pPr>
+        <w:spacing w:line="360" w:lineRule="auto"/>
+        <w:jc w:val="center"/>
+        <w:rPr>
+          <w:rFonts w:ascii="Times New Roman" w:hAnsi="Times New Roman" w:cs="Times New Roman"/>
+          <w:b/>
+          <w:bCs/>
+          <w:sz w:val="28"/>
+          <w:szCs w:val="28"/>
+        </w:rPr>
+      </w:pPr>
+    </w:p>
+    <w:p>
+      <w:pPr>
+        <w:spacing w:line="360" w:lineRule="auto"/>
+        <w:jc w:val="center"/>
+        <w:rPr>
+          <w:rFonts w:ascii="Times New Roman" w:hAnsi="Times New Roman" w:cs="Times New Roman"/>
+          <w:b/>
+          <w:bCs/>
+          <w:sz w:val="28"/>
+          <w:szCs w:val="28"/>
+        </w:rPr>
+      </w:pPr>
+    </w:p>
+    <w:p>
+      <w:pPr>
+        <w:spacing w:line="360" w:lineRule="auto"/>
         <w:jc w:val="center"/>
         <w:rPr>
           <w:rFonts w:ascii="Times New Roman" w:hAnsi="Times New Roman" w:cs="Times New Roman"/>
@@ -292,7 +327,7 @@
                     </pic:cNvPicPr>
                   </pic:nvPicPr>
                   <pic:blipFill>
-                    <a:blip r:embed="rId4">
+                    <a:blip r:embed="rId6">
                       <a:extLst>
                         <a:ext uri="{28A0092B-C50C-407E-A947-70E740481C1C}">
                           <a14:useLocalDpi xmlns:a14="http://schemas.microsoft.com/office/drawing/2010/main" val="0"/>
@@ -324,14 +359,407 @@
         </w:drawing>
       </w:r>
     </w:p>
+    <w:p>
+      <w:pPr>
+        <w:spacing w:line="360" w:lineRule="auto"/>
+        <w:jc w:val="center"/>
+        <w:rPr>
+          <w:rFonts w:ascii="Times New Roman" w:hAnsi="Times New Roman" w:cs="Times New Roman"/>
+          <w:b/>
+          <w:bCs/>
+          <w:sz w:val="32"/>
+          <w:szCs w:val="32"/>
+        </w:rPr>
+      </w:pPr>
+    </w:p>
+    <w:p>
+      <w:pPr>
+        <w:spacing w:line="360" w:lineRule="auto"/>
+        <w:jc w:val="center"/>
+        <w:rPr>
+          <w:rFonts w:ascii="Times New Roman" w:hAnsi="Times New Roman" w:cs="Times New Roman"/>
+          <w:b/>
+          <w:bCs/>
+          <w:sz w:val="32"/>
+          <w:szCs w:val="32"/>
+        </w:rPr>
+      </w:pPr>
+    </w:p>
+    <w:p>
+      <w:pPr>
+        <w:spacing w:line="360" w:lineRule="auto"/>
+        <w:jc w:val="center"/>
+        <w:rPr>
+          <w:rFonts w:ascii="Times New Roman" w:hAnsi="Times New Roman" w:cs="Times New Roman"/>
+          <w:sz w:val="28"/>
+          <w:szCs w:val="28"/>
+        </w:rPr>
+      </w:pPr>
+      <w:proofErr w:type="spellStart"/>
+      <w:r>
+        <w:rPr>
+          <w:rFonts w:ascii="Times New Roman" w:hAnsi="Times New Roman" w:cs="Times New Roman"/>
+          <w:sz w:val="28"/>
+          <w:szCs w:val="28"/>
+        </w:rPr>
+        <w:t>Disusun</w:t>
+      </w:r>
+      <w:proofErr w:type="spellEnd"/>
+      <w:r>
+        <w:rPr>
+          <w:rFonts w:ascii="Times New Roman" w:hAnsi="Times New Roman" w:cs="Times New Roman"/>
+          <w:sz w:val="28"/>
+          <w:szCs w:val="28"/>
+        </w:rPr>
+        <w:t xml:space="preserve"> oleh</w:t>
+      </w:r>
+      <w:r>
+        <w:rPr>
+          <w:rFonts w:ascii="Times New Roman" w:hAnsi="Times New Roman" w:cs="Times New Roman"/>
+          <w:sz w:val="28"/>
+          <w:szCs w:val="28"/>
+        </w:rPr>
+        <w:t>:</w:t>
+      </w:r>
+    </w:p>
+    <w:p>
+      <w:pPr>
+        <w:spacing w:line="360" w:lineRule="auto"/>
+        <w:ind w:left="1440"/>
+        <w:rPr>
+          <w:rFonts w:ascii="Times New Roman" w:hAnsi="Times New Roman" w:cs="Times New Roman"/>
+          <w:sz w:val="28"/>
+          <w:szCs w:val="28"/>
+        </w:rPr>
+      </w:pPr>
+      <w:r>
+        <w:rPr>
+          <w:rFonts w:ascii="Times New Roman" w:hAnsi="Times New Roman" w:cs="Times New Roman"/>
+          <w:sz w:val="28"/>
+          <w:szCs w:val="28"/>
+        </w:rPr>
+        <w:t>Nama</w:t>
+      </w:r>
+      <w:r>
+        <w:rPr>
+          <w:rFonts w:ascii="Times New Roman" w:hAnsi="Times New Roman" w:cs="Times New Roman"/>
+          <w:sz w:val="28"/>
+          <w:szCs w:val="28"/>
+        </w:rPr>
+        <w:tab/>
+      </w:r>
+      <w:r>
+        <w:rPr>
+          <w:rFonts w:ascii="Times New Roman" w:hAnsi="Times New Roman" w:cs="Times New Roman"/>
+          <w:sz w:val="28"/>
+          <w:szCs w:val="28"/>
+        </w:rPr>
+        <w:tab/>
+      </w:r>
+      <w:r>
+        <w:rPr>
+          <w:rFonts w:ascii="Times New Roman" w:hAnsi="Times New Roman" w:cs="Times New Roman"/>
+          <w:sz w:val="28"/>
+          <w:szCs w:val="28"/>
+        </w:rPr>
+        <w:tab/>
+        <w:t>: Junio Caesar Delano</w:t>
+      </w:r>
+      <w:r>
+        <w:rPr>
+          <w:rFonts w:ascii="Times New Roman" w:hAnsi="Times New Roman" w:cs="Times New Roman"/>
+          <w:sz w:val="28"/>
+          <w:szCs w:val="28"/>
+        </w:rPr>
+        <w:br/>
+        <w:t>NIM</w:t>
+      </w:r>
+      <w:r>
+        <w:rPr>
+          <w:rFonts w:ascii="Times New Roman" w:hAnsi="Times New Roman" w:cs="Times New Roman"/>
+          <w:sz w:val="28"/>
+          <w:szCs w:val="28"/>
+        </w:rPr>
+        <w:tab/>
+      </w:r>
+      <w:r>
+        <w:rPr>
+          <w:rFonts w:ascii="Times New Roman" w:hAnsi="Times New Roman" w:cs="Times New Roman"/>
+          <w:sz w:val="28"/>
+          <w:szCs w:val="28"/>
+        </w:rPr>
+        <w:tab/>
+      </w:r>
+      <w:r>
+        <w:rPr>
+          <w:rFonts w:ascii="Times New Roman" w:hAnsi="Times New Roman" w:cs="Times New Roman"/>
+          <w:sz w:val="28"/>
+          <w:szCs w:val="28"/>
+        </w:rPr>
+        <w:tab/>
+        <w:t>: 672017218</w:t>
+      </w:r>
+      <w:r>
+        <w:rPr>
+          <w:rFonts w:ascii="Times New Roman" w:hAnsi="Times New Roman" w:cs="Times New Roman"/>
+          <w:sz w:val="28"/>
+          <w:szCs w:val="28"/>
+        </w:rPr>
+        <w:br/>
+        <w:t xml:space="preserve">Program </w:t>
+      </w:r>
+      <w:proofErr w:type="spellStart"/>
+      <w:r>
+        <w:rPr>
+          <w:rFonts w:ascii="Times New Roman" w:hAnsi="Times New Roman" w:cs="Times New Roman"/>
+          <w:sz w:val="28"/>
+          <w:szCs w:val="28"/>
+        </w:rPr>
+        <w:t>Studi</w:t>
+      </w:r>
+      <w:proofErr w:type="spellEnd"/>
+      <w:r>
+        <w:rPr>
+          <w:rFonts w:ascii="Times New Roman" w:hAnsi="Times New Roman" w:cs="Times New Roman"/>
+          <w:sz w:val="28"/>
+          <w:szCs w:val="28"/>
+        </w:rPr>
+        <w:tab/>
+        <w:t xml:space="preserve">: S1 Teknik </w:t>
+      </w:r>
+      <w:proofErr w:type="spellStart"/>
+      <w:r>
+        <w:rPr>
+          <w:rFonts w:ascii="Times New Roman" w:hAnsi="Times New Roman" w:cs="Times New Roman"/>
+          <w:sz w:val="28"/>
+          <w:szCs w:val="28"/>
+        </w:rPr>
+        <w:t>Informatika</w:t>
+      </w:r>
+      <w:proofErr w:type="spellEnd"/>
+      <w:r>
+        <w:rPr>
+          <w:rFonts w:ascii="Times New Roman" w:hAnsi="Times New Roman" w:cs="Times New Roman"/>
+          <w:sz w:val="28"/>
+          <w:szCs w:val="28"/>
+        </w:rPr>
+        <w:br/>
+      </w:r>
+      <w:proofErr w:type="spellStart"/>
+      <w:r>
+        <w:rPr>
+          <w:rFonts w:ascii="Times New Roman" w:hAnsi="Times New Roman" w:cs="Times New Roman"/>
+          <w:sz w:val="28"/>
+          <w:szCs w:val="28"/>
+        </w:rPr>
+        <w:t>Fakultas</w:t>
+      </w:r>
+      <w:proofErr w:type="spellEnd"/>
+      <w:r>
+        <w:rPr>
+          <w:rFonts w:ascii="Times New Roman" w:hAnsi="Times New Roman" w:cs="Times New Roman"/>
+          <w:sz w:val="28"/>
+          <w:szCs w:val="28"/>
+        </w:rPr>
+        <w:tab/>
+      </w:r>
+      <w:r>
+        <w:rPr>
+          <w:rFonts w:ascii="Times New Roman" w:hAnsi="Times New Roman" w:cs="Times New Roman"/>
+          <w:sz w:val="28"/>
+          <w:szCs w:val="28"/>
+        </w:rPr>
+        <w:tab/>
+        <w:t xml:space="preserve">: </w:t>
+      </w:r>
+      <w:proofErr w:type="spellStart"/>
+      <w:r>
+        <w:rPr>
+          <w:rFonts w:ascii="Times New Roman" w:hAnsi="Times New Roman" w:cs="Times New Roman"/>
+          <w:sz w:val="28"/>
+          <w:szCs w:val="28"/>
+        </w:rPr>
+        <w:t>Teknologi</w:t>
+      </w:r>
+      <w:proofErr w:type="spellEnd"/>
+      <w:r>
+        <w:rPr>
+          <w:rFonts w:ascii="Times New Roman" w:hAnsi="Times New Roman" w:cs="Times New Roman"/>
+          <w:sz w:val="28"/>
+          <w:szCs w:val="28"/>
+        </w:rPr>
+        <w:t xml:space="preserve"> </w:t>
+      </w:r>
+      <w:proofErr w:type="spellStart"/>
+      <w:r>
+        <w:rPr>
+          <w:rFonts w:ascii="Times New Roman" w:hAnsi="Times New Roman" w:cs="Times New Roman"/>
+          <w:sz w:val="28"/>
+          <w:szCs w:val="28"/>
+        </w:rPr>
+        <w:t>Informasi</w:t>
+      </w:r>
+      <w:proofErr w:type="spellEnd"/>
+    </w:p>
+    <w:p>
+      <w:pPr>
+        <w:spacing w:line="360" w:lineRule="auto"/>
+        <w:rPr>
+          <w:rFonts w:ascii="Times New Roman" w:hAnsi="Times New Roman" w:cs="Times New Roman"/>
+          <w:sz w:val="28"/>
+          <w:szCs w:val="28"/>
+        </w:rPr>
+      </w:pPr>
+    </w:p>
+    <w:p>
+      <w:pPr>
+        <w:spacing w:line="360" w:lineRule="auto"/>
+        <w:jc w:val="center"/>
+        <w:rPr>
+          <w:rFonts w:ascii="Times New Roman" w:hAnsi="Times New Roman" w:cs="Times New Roman"/>
+          <w:b/>
+          <w:bCs/>
+          <w:sz w:val="28"/>
+          <w:szCs w:val="28"/>
+        </w:rPr>
+      </w:pPr>
+      <w:r>
+        <w:rPr>
+          <w:rFonts w:ascii="Times New Roman" w:hAnsi="Times New Roman" w:cs="Times New Roman"/>
+          <w:b/>
+          <w:bCs/>
+          <w:sz w:val="28"/>
+          <w:szCs w:val="28"/>
+        </w:rPr>
+        <w:t xml:space="preserve">Universitas Kristen Satya </w:t>
+      </w:r>
+      <w:proofErr w:type="spellStart"/>
+      <w:r>
+        <w:rPr>
+          <w:rFonts w:ascii="Times New Roman" w:hAnsi="Times New Roman" w:cs="Times New Roman"/>
+          <w:b/>
+          <w:bCs/>
+          <w:sz w:val="28"/>
+          <w:szCs w:val="28"/>
+        </w:rPr>
+        <w:t>Wacana</w:t>
+      </w:r>
+      <w:proofErr w:type="spellEnd"/>
+      <w:r>
+        <w:rPr>
+          <w:rFonts w:ascii="Times New Roman" w:hAnsi="Times New Roman" w:cs="Times New Roman"/>
+          <w:b/>
+          <w:bCs/>
+          <w:sz w:val="28"/>
+          <w:szCs w:val="28"/>
+        </w:rPr>
+        <w:br/>
+      </w:r>
+      <w:proofErr w:type="spellStart"/>
+      <w:r>
+        <w:rPr>
+          <w:rFonts w:ascii="Times New Roman" w:hAnsi="Times New Roman" w:cs="Times New Roman"/>
+          <w:b/>
+          <w:bCs/>
+          <w:sz w:val="28"/>
+          <w:szCs w:val="28"/>
+        </w:rPr>
+        <w:t>Salatiga</w:t>
+      </w:r>
+      <w:proofErr w:type="spellEnd"/>
+      <w:r>
+        <w:rPr>
+          <w:rFonts w:ascii="Times New Roman" w:hAnsi="Times New Roman" w:cs="Times New Roman"/>
+          <w:b/>
+          <w:bCs/>
+          <w:sz w:val="28"/>
+          <w:szCs w:val="28"/>
+        </w:rPr>
+        <w:br/>
+        <w:t>2020</w:t>
+      </w:r>
+    </w:p>
+    <w:p>
+      <w:pPr>
+        <w:spacing w:line="360" w:lineRule="auto"/>
+        <w:rPr>
+          <w:rFonts w:ascii="Times New Roman" w:hAnsi="Times New Roman" w:cs="Times New Roman"/>
+          <w:b/>
+          <w:bCs/>
+          <w:sz w:val="28"/>
+          <w:szCs w:val="28"/>
+        </w:rPr>
+      </w:pPr>
+      <w:r>
+        <w:rPr>
+          <w:rFonts w:ascii="Times New Roman" w:hAnsi="Times New Roman" w:cs="Times New Roman"/>
+          <w:b/>
+          <w:bCs/>
+          <w:sz w:val="28"/>
+          <w:szCs w:val="28"/>
+        </w:rPr>
+        <w:lastRenderedPageBreak/>
+        <w:br/>
+      </w:r>
+    </w:p>
     <w:sectPr>
-      <w:pgSz w:w="11906" w:h="16838"/>
-      <w:pgMar w:top="1440" w:right="1440" w:bottom="1440" w:left="1440" w:header="708" w:footer="708" w:gutter="0"/>
+      <w:pgSz w:w="11906" w:h="16838" w:code="9"/>
+      <w:pgMar w:top="2268" w:right="1701" w:bottom="1701" w:left="2268" w:header="709" w:footer="850" w:gutter="0"/>
       <w:cols w:space="708"/>
       <w:docGrid w:linePitch="360"/>
     </w:sectPr>
   </w:body>
 </w:document>
+</file>
+
+<file path=word/endnotes.xml><?xml version="1.0" encoding="utf-8"?>
+<w:endnotes xmlns:wpc="http://schemas.microsoft.com/office/word/2010/wordprocessingCanvas" xmlns:cx="http://schemas.microsoft.com/office/drawing/2014/chartex" xmlns:cx1="http://schemas.microsoft.com/office/drawing/2015/9/8/chartex" xmlns:cx2="http://schemas.microsoft.com/office/drawing/2015/10/21/chartex" xmlns:cx3="http://schemas.microsoft.com/office/drawing/2016/5/9/chartex" xmlns:cx4="http://schemas.microsoft.com/office/drawing/2016/5/10/chartex" xmlns:cx5="http://schemas.microsoft.com/office/drawing/2016/5/11/chartex" xmlns:cx6="http://schemas.microsoft.com/office/drawing/2016/5/12/chartex" xmlns:cx7="http://schemas.microsoft.com/office/drawing/2016/5/13/chartex" xmlns:cx8="http://schemas.microsoft.com/office/drawing/2016/5/14/chartex" xmlns:mc="http://schemas.openxmlformats.org/markup-compatibility/2006" xmlns:aink="http://schemas.microsoft.com/office/drawing/2016/ink" xmlns:am3d="http://schemas.microsoft.com/office/drawing/2017/model3d" xmlns:o="urn:schemas-microsoft-com:office:office" xmlns:r="http://schemas.openxmlformats.org/officeDocument/2006/relationships" xmlns:m="http://schemas.openxmlformats.org/officeDocument/2006/math" xmlns:v="urn:schemas-microsoft-com:vml" xmlns:wp14="http://schemas.microsoft.com/office/word/2010/wordprocessingDrawing" xmlns:wp="http://schemas.openxmlformats.org/drawingml/2006/wordprocessingDrawing" xmlns:w10="urn:schemas-microsoft-com:office:word" xmlns:w="http://schemas.openxmlformats.org/wordprocessingml/2006/main" xmlns:w14="http://schemas.microsoft.com/office/word/2010/wordml" xmlns:w15="http://schemas.microsoft.com/office/word/2012/wordml" xmlns:w16cex="http://schemas.microsoft.com/office/word/2018/wordml/cex" xmlns:w16cid="http://schemas.microsoft.com/office/word/2016/wordml/cid" xmlns:w16="http://schemas.microsoft.com/office/word/2018/wordml" xmlns:w16se="http://schemas.microsoft.com/office/word/2015/wordml/symex" xmlns:wpg="http://schemas.microsoft.com/office/word/2010/wordprocessingGroup" xmlns:wpi="http://schemas.microsoft.com/office/word/2010/wordprocessingInk" xmlns:wne="http://schemas.microsoft.com/office/word/2006/wordml" xmlns:wps="http://schemas.microsoft.com/office/word/2010/wordprocessingShape" mc:Ignorable="w14 w15 w16se w16cid w16 w16cex wp14">
+  <w:endnote w:type="separator" w:id="-1">
+    <w:p>
+      <w:pPr>
+        <w:spacing w:after="0" w:line="240" w:lineRule="auto"/>
+      </w:pPr>
+      <w:r>
+        <w:separator/>
+      </w:r>
+    </w:p>
+  </w:endnote>
+  <w:endnote w:type="continuationSeparator" w:id="0">
+    <w:p>
+      <w:pPr>
+        <w:spacing w:after="0" w:line="240" w:lineRule="auto"/>
+      </w:pPr>
+      <w:r>
+        <w:continuationSeparator/>
+      </w:r>
+    </w:p>
+  </w:endnote>
+</w:endnotes>
+</file>
+
+<file path=word/footnotes.xml><?xml version="1.0" encoding="utf-8"?>
+<w:footnotes xmlns:wpc="http://schemas.microsoft.com/office/word/2010/wordprocessingCanvas" xmlns:cx="http://schemas.microsoft.com/office/drawing/2014/chartex" xmlns:cx1="http://schemas.microsoft.com/office/drawing/2015/9/8/chartex" xmlns:cx2="http://schemas.microsoft.com/office/drawing/2015/10/21/chartex" xmlns:cx3="http://schemas.microsoft.com/office/drawing/2016/5/9/chartex" xmlns:cx4="http://schemas.microsoft.com/office/drawing/2016/5/10/chartex" xmlns:cx5="http://schemas.microsoft.com/office/drawing/2016/5/11/chartex" xmlns:cx6="http://schemas.microsoft.com/office/drawing/2016/5/12/chartex" xmlns:cx7="http://schemas.microsoft.com/office/drawing/2016/5/13/chartex" xmlns:cx8="http://schemas.microsoft.com/office/drawing/2016/5/14/chartex" xmlns:mc="http://schemas.openxmlformats.org/markup-compatibility/2006" xmlns:aink="http://schemas.microsoft.com/office/drawing/2016/ink" xmlns:am3d="http://schemas.microsoft.com/office/drawing/2017/model3d" xmlns:o="urn:schemas-microsoft-com:office:office" xmlns:r="http://schemas.openxmlformats.org/officeDocument/2006/relationships" xmlns:m="http://schemas.openxmlformats.org/officeDocument/2006/math" xmlns:v="urn:schemas-microsoft-com:vml" xmlns:wp14="http://schemas.microsoft.com/office/word/2010/wordprocessingDrawing" xmlns:wp="http://schemas.openxmlformats.org/drawingml/2006/wordprocessingDrawing" xmlns:w10="urn:schemas-microsoft-com:office:word" xmlns:w="http://schemas.openxmlformats.org/wordprocessingml/2006/main" xmlns:w14="http://schemas.microsoft.com/office/word/2010/wordml" xmlns:w15="http://schemas.microsoft.com/office/word/2012/wordml" xmlns:w16cex="http://schemas.microsoft.com/office/word/2018/wordml/cex" xmlns:w16cid="http://schemas.microsoft.com/office/word/2016/wordml/cid" xmlns:w16="http://schemas.microsoft.com/office/word/2018/wordml" xmlns:w16se="http://schemas.microsoft.com/office/word/2015/wordml/symex" xmlns:wpg="http://schemas.microsoft.com/office/word/2010/wordprocessingGroup" xmlns:wpi="http://schemas.microsoft.com/office/word/2010/wordprocessingInk" xmlns:wne="http://schemas.microsoft.com/office/word/2006/wordml" xmlns:wps="http://schemas.microsoft.com/office/word/2010/wordprocessingShape" mc:Ignorable="w14 w15 w16se w16cid w16 w16cex wp14">
+  <w:footnote w:type="separator" w:id="-1">
+    <w:p>
+      <w:pPr>
+        <w:spacing w:after="0" w:line="240" w:lineRule="auto"/>
+      </w:pPr>
+      <w:r>
+        <w:separator/>
+      </w:r>
+    </w:p>
+  </w:footnote>
+  <w:footnote w:type="continuationSeparator" w:id="0">
+    <w:p>
+      <w:pPr>
+        <w:spacing w:after="0" w:line="240" w:lineRule="auto"/>
+      </w:pPr>
+      <w:r>
+        <w:continuationSeparator/>
+      </w:r>
+    </w:p>
+  </w:footnote>
+</w:footnotes>
 </file>
 
 <file path=word/styles.xml><?xml version="1.0" encoding="utf-8"?>
@@ -760,6 +1188,50 @@
     <w:semiHidden/>
     <w:unhideWhenUsed/>
   </w:style>
+  <w:style w:type="paragraph" w:styleId="Header">
+    <w:name w:val="header"/>
+    <w:basedOn w:val="Normal"/>
+    <w:link w:val="HeaderChar"/>
+    <w:uiPriority w:val="99"/>
+    <w:unhideWhenUsed/>
+    <w:rsid w:val="00EB626E"/>
+    <w:pPr>
+      <w:tabs>
+        <w:tab w:val="center" w:pos="4513"/>
+        <w:tab w:val="right" w:pos="9026"/>
+      </w:tabs>
+      <w:spacing w:after="0" w:line="240" w:lineRule="auto"/>
+    </w:pPr>
+  </w:style>
+  <w:style w:type="character" w:customStyle="1" w:styleId="HeaderChar">
+    <w:name w:val="Header Char"/>
+    <w:basedOn w:val="DefaultParagraphFont"/>
+    <w:link w:val="Header"/>
+    <w:uiPriority w:val="99"/>
+    <w:rsid w:val="00EB626E"/>
+  </w:style>
+  <w:style w:type="paragraph" w:styleId="Footer">
+    <w:name w:val="footer"/>
+    <w:basedOn w:val="Normal"/>
+    <w:link w:val="FooterChar"/>
+    <w:uiPriority w:val="99"/>
+    <w:unhideWhenUsed/>
+    <w:rsid w:val="00EB626E"/>
+    <w:pPr>
+      <w:tabs>
+        <w:tab w:val="center" w:pos="4513"/>
+        <w:tab w:val="right" w:pos="9026"/>
+      </w:tabs>
+      <w:spacing w:after="0" w:line="240" w:lineRule="auto"/>
+    </w:pPr>
+  </w:style>
+  <w:style w:type="character" w:customStyle="1" w:styleId="FooterChar">
+    <w:name w:val="Footer Char"/>
+    <w:basedOn w:val="DefaultParagraphFont"/>
+    <w:link w:val="Footer"/>
+    <w:uiPriority w:val="99"/>
+    <w:rsid w:val="00EB626E"/>
+  </w:style>
 </w:styles>
 </file>
 

</xml_diff>